<commit_message>
last minute changes to syllabus and code
</commit_message>
<xml_diff>
--- a/Syllabus/UTD/Workshop description.docx
+++ b/Syllabus/UTD/Workshop description.docx
@@ -56,21 +56,12 @@
           <w:bCs/>
         </w:rPr>
       </w:pPr>
-      <w:proofErr w:type="spellStart"/>
       <w:r>
         <w:rPr>
           <w:b/>
           <w:bCs/>
         </w:rPr>
-        <w:t>Substack</w:t>
-      </w:r>
-      <w:proofErr w:type="spellEnd"/>
-      <w:r>
-        <w:rPr>
-          <w:b/>
-          <w:bCs/>
-        </w:rPr>
-        <w:t xml:space="preserve">: </w:t>
+        <w:t xml:space="preserve">Substack: </w:t>
       </w:r>
       <w:hyperlink r:id="rId7" w:history="1">
         <w:r>
@@ -224,7 +215,6 @@
           <w:color w:val="000000"/>
         </w:rPr>
       </w:pPr>
-      <w:proofErr w:type="spellStart"/>
       <w:r>
         <w:rPr>
           <w:rFonts w:ascii="Helvetica" w:hAnsi="Helvetica" w:cs="Helvetica"/>
@@ -232,17 +222,7 @@
           <w:bCs/>
           <w:color w:val="000000"/>
         </w:rPr>
-        <w:t>Github</w:t>
-      </w:r>
-      <w:proofErr w:type="spellEnd"/>
-      <w:r>
-        <w:rPr>
-          <w:rFonts w:ascii="Helvetica" w:hAnsi="Helvetica" w:cs="Helvetica"/>
-          <w:b/>
-          <w:bCs/>
-          <w:color w:val="000000"/>
-        </w:rPr>
-        <w:t xml:space="preserve"> repo:</w:t>
+        <w:t>Github repo:</w:t>
       </w:r>
     </w:p>
     <w:p>
@@ -347,26 +327,16 @@
       </w:r>
     </w:p>
     <w:p>
-      <w:proofErr w:type="gramStart"/>
       <w:r>
-        <w:t>./</w:t>
-      </w:r>
-      <w:proofErr w:type="gramEnd"/>
-      <w:r>
-        <w:t>Master_do_files</w:t>
+        <w:t>./Master_do_files</w:t>
       </w:r>
       <w:r>
         <w:t>/baker.do</w:t>
       </w:r>
     </w:p>
     <w:p>
-      <w:proofErr w:type="gramStart"/>
       <w:r>
-        <w:t>./</w:t>
-      </w:r>
-      <w:proofErr w:type="gramEnd"/>
-      <w:r>
-        <w:t>Master_do_files</w:t>
+        <w:t>./Master_do_files</w:t>
       </w:r>
       <w:r>
         <w:t>/</w:t>
@@ -375,17 +345,26 @@
         <w:t>baker_cs</w:t>
       </w:r>
       <w:r>
-        <w:t>.do</w:t>
+        <w:t>.</w:t>
+      </w:r>
+      <w:r>
+        <w:t>R</w:t>
       </w:r>
     </w:p>
     <w:p>
-      <w:proofErr w:type="gramStart"/>
       <w:r>
-        <w:t>./</w:t>
+        <w:t>./Master_do_files</w:t>
       </w:r>
-      <w:proofErr w:type="gramEnd"/>
       <w:r>
-        <w:t>Master_do_files/five_</w:t>
+        <w:t>/</w:t>
+      </w:r>
+      <w:r>
+        <w:t>castle_cs.R</w:t>
+      </w:r>
+    </w:p>
+    <w:p>
+      <w:r>
+        <w:t>./Master_do_files/five_</w:t>
       </w:r>
       <w:r>
         <w:t>estimators_</w:t>
@@ -397,6 +376,7 @@
         <w:t>.do</w:t>
       </w:r>
     </w:p>
+    <w:p/>
     <w:p/>
     <w:p>
       <w:pPr>
@@ -414,13 +394,8 @@
       </w:r>
     </w:p>
     <w:p>
-      <w:proofErr w:type="gramStart"/>
       <w:r>
-        <w:t>./</w:t>
-      </w:r>
-      <w:proofErr w:type="gramEnd"/>
-      <w:r>
-        <w:t>Texas</w:t>
+        <w:t>./Texas</w:t>
       </w:r>
     </w:p>
     <w:p>
@@ -464,23 +439,7 @@
           <w:b/>
           <w:bCs/>
         </w:rPr>
-        <w:t xml:space="preserve">Website with </w:t>
-      </w:r>
-      <w:proofErr w:type="spellStart"/>
-      <w:r>
-        <w:rPr>
-          <w:b/>
-          <w:bCs/>
-        </w:rPr>
-        <w:t>DiD</w:t>
-      </w:r>
-      <w:proofErr w:type="spellEnd"/>
-      <w:r>
-        <w:rPr>
-          <w:b/>
-          <w:bCs/>
-        </w:rPr>
-        <w:t xml:space="preserve"> programs in R and Stata</w:t>
+        <w:t>Website with DiD programs in R and Stata</w:t>
       </w:r>
     </w:p>
     <w:p>
@@ -590,23 +549,7 @@
           <w:rFonts w:ascii="Helvetica" w:hAnsi="Helvetica" w:cs="Helvetica"/>
           <w:color w:val="000000"/>
         </w:rPr>
-        <w:t>Our focus in this workshop is to learn and learn to apply the “difference-in-differences” (</w:t>
-      </w:r>
-      <w:proofErr w:type="spellStart"/>
-      <w:r>
-        <w:rPr>
-          <w:rFonts w:ascii="Helvetica" w:hAnsi="Helvetica" w:cs="Helvetica"/>
-          <w:color w:val="000000"/>
-        </w:rPr>
-        <w:t>DiD</w:t>
-      </w:r>
-      <w:proofErr w:type="spellEnd"/>
-      <w:r>
-        <w:rPr>
-          <w:rFonts w:ascii="Helvetica" w:hAnsi="Helvetica" w:cs="Helvetica"/>
-          <w:color w:val="000000"/>
-        </w:rPr>
-        <w:t xml:space="preserve">) methodology, a popular research design for causal inference the quantitative social sciences, as well as the classic synthetic control model.  As some of these models are quite advanced, the goal is to provide “step downs” as much as possible through explainer style lecturing and examples of programming code. The goal is that we will as a group reach a level of basic competency at implementing these models as well as a conversant level of literacy around the methods.   The hope is that by the conclusion of the workshop, the methods will have been demystified and that you will feel more comfortable using it in your own research, as well dive deeper into the material yourself. </w:t>
+        <w:t xml:space="preserve">Our focus in this workshop is to learn and learn to apply the “difference-in-differences” (DiD) methodology, a popular research design for causal inference the quantitative social sciences, as well as the classic synthetic control model.  As some of these models are quite advanced, the goal is to provide “step downs” as much as possible through explainer style lecturing and examples of programming code. The goal is that we will as a group reach a level of basic competency at implementing these models as well as a conversant level of literacy around the methods.   The hope is that by the conclusion of the workshop, the methods will have been demystified and that you will feel more comfortable using it in your own research, as well dive deeper into the material yourself. </w:t>
       </w:r>
     </w:p>
     <w:p>
@@ -1710,21 +1653,12 @@
               </w:rPr>
               <w:t xml:space="preserve">Abadie (2005); </w:t>
             </w:r>
-            <w:proofErr w:type="spellStart"/>
             <w:r>
               <w:rPr>
                 <w:rFonts w:ascii="Helvetica" w:hAnsi="Helvetica" w:cs="Helvetica"/>
                 <w:color w:val="000000"/>
               </w:rPr>
-              <w:t>Sant’Anna</w:t>
-            </w:r>
-            <w:proofErr w:type="spellEnd"/>
-            <w:r>
-              <w:rPr>
-                <w:rFonts w:ascii="Helvetica" w:hAnsi="Helvetica" w:cs="Helvetica"/>
-                <w:color w:val="000000"/>
-              </w:rPr>
-              <w:t xml:space="preserve"> and Zhao (2020)</w:t>
+              <w:t>Sant’Anna and Zhao (2020)</w:t>
             </w:r>
           </w:p>
         </w:tc>
@@ -2221,23 +2155,7 @@
                 <w:rFonts w:ascii="Helvetica" w:hAnsi="Helvetica" w:cs="Helvetica"/>
                 <w:color w:val="000000"/>
               </w:rPr>
-              <w:t xml:space="preserve">Callaway and </w:t>
-            </w:r>
-            <w:proofErr w:type="spellStart"/>
-            <w:r>
-              <w:rPr>
-                <w:rFonts w:ascii="Helvetica" w:hAnsi="Helvetica" w:cs="Helvetica"/>
-                <w:color w:val="000000"/>
-              </w:rPr>
-              <w:t>Sant’Anna</w:t>
-            </w:r>
-            <w:proofErr w:type="spellEnd"/>
-            <w:r>
-              <w:rPr>
-                <w:rFonts w:ascii="Helvetica" w:hAnsi="Helvetica" w:cs="Helvetica"/>
-                <w:color w:val="000000"/>
-              </w:rPr>
-              <w:t xml:space="preserve"> (2020)</w:t>
+              <w:t>Callaway and Sant’Anna (2020)</w:t>
             </w:r>
             <w:r>
               <w:rPr>
@@ -3091,37 +3009,12 @@
                 <w:color w:val="000000"/>
               </w:rPr>
             </w:pPr>
-            <w:proofErr w:type="spellStart"/>
             <w:r>
               <w:rPr>
                 <w:rFonts w:ascii="Helvetica" w:hAnsi="Helvetica" w:cs="Helvetica"/>
                 <w:color w:val="000000"/>
               </w:rPr>
-              <w:t>Borusyak</w:t>
-            </w:r>
-            <w:proofErr w:type="spellEnd"/>
-            <w:r>
-              <w:rPr>
-                <w:rFonts w:ascii="Helvetica" w:hAnsi="Helvetica" w:cs="Helvetica"/>
-                <w:color w:val="000000"/>
-              </w:rPr>
-              <w:t xml:space="preserve">, </w:t>
-            </w:r>
-            <w:proofErr w:type="spellStart"/>
-            <w:r>
-              <w:rPr>
-                <w:rFonts w:ascii="Helvetica" w:hAnsi="Helvetica" w:cs="Helvetica"/>
-                <w:color w:val="000000"/>
-              </w:rPr>
-              <w:t>Jaravel</w:t>
-            </w:r>
-            <w:proofErr w:type="spellEnd"/>
-            <w:r>
-              <w:rPr>
-                <w:rFonts w:ascii="Helvetica" w:hAnsi="Helvetica" w:cs="Helvetica"/>
-                <w:color w:val="000000"/>
-              </w:rPr>
-              <w:t>, and Speiss (2021)</w:t>
+              <w:t>Borusyak, Jaravel, and Speiss (2021)</w:t>
             </w:r>
             <w:r>
               <w:rPr>
@@ -3403,23 +3296,7 @@
                 <w:rFonts w:ascii="Helvetica" w:hAnsi="Helvetica" w:cs="Helvetica"/>
                 <w:color w:val="000000"/>
               </w:rPr>
-              <w:t xml:space="preserve">Abadie, Diamond and </w:t>
-            </w:r>
-            <w:proofErr w:type="spellStart"/>
-            <w:r>
-              <w:rPr>
-                <w:rFonts w:ascii="Helvetica" w:hAnsi="Helvetica" w:cs="Helvetica"/>
-                <w:color w:val="000000"/>
-              </w:rPr>
-              <w:t>Hainmueller</w:t>
-            </w:r>
-            <w:proofErr w:type="spellEnd"/>
-            <w:r>
-              <w:rPr>
-                <w:rFonts w:ascii="Helvetica" w:hAnsi="Helvetica" w:cs="Helvetica"/>
-                <w:color w:val="000000"/>
-              </w:rPr>
-              <w:t xml:space="preserve"> (2010); example</w:t>
+              <w:t>Abadie, Diamond and Hainmueller (2010); example</w:t>
             </w:r>
           </w:p>
         </w:tc>

</xml_diff>

<commit_message>
Updated workshop syllabus and slides
</commit_message>
<xml_diff>
--- a/Syllabus/UTD/Workshop description.docx
+++ b/Syllabus/UTD/Workshop description.docx
@@ -2450,7 +2450,28 @@
                 <w:rFonts w:ascii="Helvetica" w:hAnsi="Helvetica" w:cs="Helvetica"/>
                 <w:color w:val="000000"/>
               </w:rPr>
-              <w:t>1 hour</w:t>
+              <w:t>1</w:t>
+            </w:r>
+            <w:r>
+              <w:rPr>
+                <w:rFonts w:ascii="Helvetica" w:hAnsi="Helvetica" w:cs="Helvetica"/>
+                <w:color w:val="000000"/>
+              </w:rPr>
+              <w:t>.5</w:t>
+            </w:r>
+            <w:r>
+              <w:rPr>
+                <w:rFonts w:ascii="Helvetica" w:hAnsi="Helvetica" w:cs="Helvetica"/>
+                <w:color w:val="000000"/>
+              </w:rPr>
+              <w:t xml:space="preserve"> hour</w:t>
+            </w:r>
+            <w:r>
+              <w:rPr>
+                <w:rFonts w:ascii="Helvetica" w:hAnsi="Helvetica" w:cs="Helvetica"/>
+                <w:color w:val="000000"/>
+              </w:rPr>
+              <w:t>s</w:t>
             </w:r>
           </w:p>
         </w:tc>
@@ -2531,7 +2552,7 @@
                 <w:rFonts w:ascii="Helvetica" w:hAnsi="Helvetica" w:cs="Helvetica"/>
                 <w:color w:val="000000"/>
               </w:rPr>
-              <w:t>Manual aggregation methods II: dynamic</w:t>
+              <w:t>Stacked regression</w:t>
             </w:r>
           </w:p>
         </w:tc>
@@ -2612,7 +2633,7 @@
                 <w:rFonts w:ascii="Helvetica" w:hAnsi="Helvetica" w:cs="Helvetica"/>
                 <w:color w:val="000000"/>
               </w:rPr>
-              <w:t>Sun and Abraham (2020);</w:t>
+              <w:t>Minimum wages: Cengiz, et al. (2019); Clemens and Strain (2021)</w:t>
             </w:r>
           </w:p>
         </w:tc>
@@ -2695,7 +2716,7 @@
                 <w:rFonts w:ascii="Helvetica" w:hAnsi="Helvetica" w:cs="Helvetica"/>
                 <w:color w:val="000000"/>
               </w:rPr>
-              <w:t>1 hours</w:t>
+              <w:t>45 minutes</w:t>
             </w:r>
           </w:p>
         </w:tc>
@@ -2776,7 +2797,7 @@
                 <w:rFonts w:ascii="Helvetica" w:hAnsi="Helvetica" w:cs="Helvetica"/>
                 <w:color w:val="000000"/>
               </w:rPr>
-              <w:t>Stacked regression</w:t>
+              <w:t>Imputation</w:t>
             </w:r>
           </w:p>
         </w:tc>
@@ -2852,33 +2873,51 @@
                 <w:color w:val="000000"/>
               </w:rPr>
             </w:pPr>
+            <w:proofErr w:type="spellStart"/>
             <w:r>
               <w:rPr>
                 <w:rFonts w:ascii="Helvetica" w:hAnsi="Helvetica" w:cs="Helvetica"/>
                 <w:color w:val="000000"/>
               </w:rPr>
-              <w:t>Minimum wages</w:t>
+              <w:t>Borusyak</w:t>
+            </w:r>
+            <w:proofErr w:type="spellEnd"/>
+            <w:r>
+              <w:rPr>
+                <w:rFonts w:ascii="Helvetica" w:hAnsi="Helvetica" w:cs="Helvetica"/>
+                <w:color w:val="000000"/>
+              </w:rPr>
+              <w:t xml:space="preserve">, </w:t>
+            </w:r>
+            <w:proofErr w:type="spellStart"/>
+            <w:r>
+              <w:rPr>
+                <w:rFonts w:ascii="Helvetica" w:hAnsi="Helvetica" w:cs="Helvetica"/>
+                <w:color w:val="000000"/>
+              </w:rPr>
+              <w:t>Jaravel</w:t>
+            </w:r>
+            <w:proofErr w:type="spellEnd"/>
+            <w:r>
+              <w:rPr>
+                <w:rFonts w:ascii="Helvetica" w:hAnsi="Helvetica" w:cs="Helvetica"/>
+                <w:color w:val="000000"/>
+              </w:rPr>
+              <w:t>, and Speiss (2021); Clemens and Strain (202</w:t>
             </w:r>
             <w:r>
               <w:rPr>
                 <w:rFonts w:ascii="Helvetica" w:hAnsi="Helvetica" w:cs="Helvetica"/>
                 <w:color w:val="000000"/>
               </w:rPr>
-              <w:t>:</w:t>
+              <w:t>1</w:t>
             </w:r>
             <w:r>
               <w:rPr>
                 <w:rFonts w:ascii="Helvetica" w:hAnsi="Helvetica" w:cs="Helvetica"/>
                 <w:color w:val="000000"/>
               </w:rPr>
-              <w:t xml:space="preserve"> </w:t>
-            </w:r>
-            <w:r>
-              <w:rPr>
-                <w:rFonts w:ascii="Helvetica" w:hAnsi="Helvetica" w:cs="Helvetica"/>
-                <w:color w:val="000000"/>
-              </w:rPr>
-              <w:t>Cengiz, et al. (2019); Clemens and Strain (2021)</w:t>
+              <w:t>); simulation</w:t>
             </w:r>
           </w:p>
         </w:tc>
@@ -2961,7 +3000,7 @@
                 <w:rFonts w:ascii="Helvetica" w:hAnsi="Helvetica" w:cs="Helvetica"/>
                 <w:color w:val="000000"/>
               </w:rPr>
-              <w:t>1 hour</w:t>
+              <w:t>45 minutes</w:t>
             </w:r>
           </w:p>
         </w:tc>
@@ -3042,7 +3081,7 @@
                 <w:rFonts w:ascii="Helvetica" w:hAnsi="Helvetica" w:cs="Helvetica"/>
                 <w:color w:val="000000"/>
               </w:rPr>
-              <w:t>Imputation</w:t>
+              <w:t>Event study and interaction weighted</w:t>
             </w:r>
           </w:p>
         </w:tc>
@@ -3118,74 +3157,12 @@
                 <w:color w:val="000000"/>
               </w:rPr>
             </w:pPr>
-            <w:proofErr w:type="spellStart"/>
             <w:r>
               <w:rPr>
                 <w:rFonts w:ascii="Helvetica" w:hAnsi="Helvetica" w:cs="Helvetica"/>
                 <w:color w:val="000000"/>
               </w:rPr>
-              <w:t>Borusyak</w:t>
-            </w:r>
-            <w:proofErr w:type="spellEnd"/>
-            <w:r>
-              <w:rPr>
-                <w:rFonts w:ascii="Helvetica" w:hAnsi="Helvetica" w:cs="Helvetica"/>
-                <w:color w:val="000000"/>
-              </w:rPr>
-              <w:t xml:space="preserve">, </w:t>
-            </w:r>
-            <w:proofErr w:type="spellStart"/>
-            <w:r>
-              <w:rPr>
-                <w:rFonts w:ascii="Helvetica" w:hAnsi="Helvetica" w:cs="Helvetica"/>
-                <w:color w:val="000000"/>
-              </w:rPr>
-              <w:t>Jaravel</w:t>
-            </w:r>
-            <w:proofErr w:type="spellEnd"/>
-            <w:r>
-              <w:rPr>
-                <w:rFonts w:ascii="Helvetica" w:hAnsi="Helvetica" w:cs="Helvetica"/>
-                <w:color w:val="000000"/>
-              </w:rPr>
-              <w:t>, and Speiss (2021)</w:t>
-            </w:r>
-            <w:r>
-              <w:rPr>
-                <w:rFonts w:ascii="Helvetica" w:hAnsi="Helvetica" w:cs="Helvetica"/>
-                <w:color w:val="000000"/>
-              </w:rPr>
-              <w:t>; Clemens and Strain (</w:t>
-            </w:r>
-            <w:r>
-              <w:rPr>
-                <w:rFonts w:ascii="Helvetica" w:hAnsi="Helvetica" w:cs="Helvetica"/>
-                <w:color w:val="000000"/>
-              </w:rPr>
-              <w:t xml:space="preserve">2021, </w:t>
-            </w:r>
-            <w:r>
-              <w:rPr>
-                <w:rFonts w:ascii="Helvetica" w:hAnsi="Helvetica" w:cs="Helvetica"/>
-                <w:i/>
-                <w:iCs/>
-                <w:color w:val="000000"/>
-              </w:rPr>
-              <w:t>if time</w:t>
-            </w:r>
-            <w:r>
-              <w:rPr>
-                <w:rFonts w:ascii="Helvetica" w:hAnsi="Helvetica" w:cs="Helvetica"/>
-                <w:color w:val="000000"/>
-              </w:rPr>
-              <w:t>)</w:t>
-            </w:r>
-            <w:r>
-              <w:rPr>
-                <w:rFonts w:ascii="Helvetica" w:hAnsi="Helvetica" w:cs="Helvetica"/>
-                <w:color w:val="000000"/>
-              </w:rPr>
-              <w:t>; simulation</w:t>
+              <w:t>Sun and Abraham (2020)</w:t>
             </w:r>
           </w:p>
         </w:tc>

</xml_diff>